<commit_message>
moved supplementary figure 1 to figure 1
</commit_message>
<xml_diff>
--- a/results/figures/table-03-outcomes.docx
+++ b/results/figures/table-03-outcomes.docx
@@ -161,16 +161,22 @@
               <w:rPr>
                 <w:b/>
               </w:rPr>
-              <w:t xml:space="preserve">Exceeds 99% </w:t>
-            </w:r>
-            <w:proofErr w:type="gramStart"/>
+              <w:t>Exceeds 99% P.I</w:t>
+            </w:r>
             <w:r>
               <w:rPr>
                 <w:b/>
               </w:rPr>
-              <w:t>P.I</w:t>
-            </w:r>
-            <w:proofErr w:type="gramEnd"/>
+              <w:t>.</w:t>
+            </w:r>
+            <w:r>
+              <w:rPr>
+                <w:b/>
+                <w:i/>
+                <w:vertAlign w:val="superscript"/>
+              </w:rPr>
+              <w:t xml:space="preserve"> 1</w:t>
+            </w:r>
           </w:p>
         </w:tc>
         <w:tc>
@@ -513,14 +519,12 @@
             <w:r>
               <w:t xml:space="preserve"> or closely related strain based on high Ba31 counts but genome coverage too low to guarantee seeing the </w:t>
             </w:r>
-            <w:proofErr w:type="spellStart"/>
             <w:r>
               <w:rPr>
                 <w:i/>
               </w:rPr>
               <w:t>lef</w:t>
             </w:r>
-            <w:proofErr w:type="spellEnd"/>
             <w:r>
               <w:t xml:space="preserve"> gene.  Requires more sequence coverage and/or validation by PCR or other methods.</w:t>
             </w:r>
@@ -665,20 +669,7 @@
               <w:jc w:val="center"/>
             </w:pPr>
             <w:r>
-              <w:t xml:space="preserve">Ba31 matches exceed what is expected by the </w:t>
-            </w:r>
-            <w:proofErr w:type="spellStart"/>
-            <w:r>
-              <w:t>BCerG</w:t>
-            </w:r>
-            <w:proofErr w:type="spellEnd"/>
-            <w:r>
-              <w:t xml:space="preserve"> error model, </w:t>
-            </w:r>
-            <w:bookmarkStart w:id="0" w:name="_GoBack"/>
-            <w:bookmarkEnd w:id="0"/>
-            <w:r>
-              <w:t xml:space="preserve">but are at a level of genome coverage at which lethal factor should have been detected.  Most likely explanation is </w:t>
+              <w:t xml:space="preserve">Ba31 matches exceed what is expected by the BCerG error model, but are at a level of genome coverage at which lethal factor should have been detected.  Most likely explanation is </w:t>
             </w:r>
             <w:r>
               <w:rPr>
@@ -840,15 +831,7 @@
               </w:rPr>
             </w:pPr>
             <w:r>
-              <w:t xml:space="preserve">Most likely scenario is that </w:t>
-            </w:r>
-            <w:proofErr w:type="spellStart"/>
-            <w:r>
-              <w:t>BCerG</w:t>
-            </w:r>
-            <w:proofErr w:type="spellEnd"/>
-            <w:r>
-              <w:t xml:space="preserve"> background produced Ba31 k-mers through random errors but impossible to also rule out presence of low coverage </w:t>
+              <w:t xml:space="preserve">Most likely scenario is that BCerG background produced Ba31 k-mers through random errors but impossible to also rule out presence of low coverage </w:t>
             </w:r>
             <w:r>
               <w:rPr>
@@ -868,7 +851,33 @@
           <w:color w:val="000000"/>
         </w:rPr>
       </w:pPr>
-      <w:bookmarkStart w:id="1" w:name="_vcks0m8ab6cz" w:colFirst="0" w:colLast="0"/>
+      <w:bookmarkStart w:id="0" w:name="_vcks0m8ab6cz" w:colFirst="0" w:colLast="0"/>
+      <w:bookmarkEnd w:id="0"/>
+    </w:p>
+    <w:p>
+      <w:pPr>
+        <w:jc w:val="both"/>
+      </w:pPr>
+      <w:r>
+        <w:rPr>
+          <w:b/>
+          <w:i/>
+          <w:vertAlign w:val="superscript"/>
+        </w:rPr>
+        <w:t>1</w:t>
+      </w:r>
+      <w:r>
+        <w:rPr>
+          <w:i/>
+        </w:rPr>
+        <w:t xml:space="preserve"> </w:t>
+      </w:r>
+      <w:r>
+        <w:t>Prediction Interval</w:t>
+      </w:r>
+    </w:p>
+    <w:p>
+      <w:bookmarkStart w:id="1" w:name="_GoBack"/>
       <w:bookmarkEnd w:id="1"/>
     </w:p>
     <w:sectPr>

</xml_diff>